<commit_message>
fixing and clarifying AC8
</commit_message>
<xml_diff>
--- a/DPR 201/Analysis Challenges/AC8.docx
+++ b/DPR 201/Analysis Challenges/AC8.docx
@@ -157,7 +157,7 @@
         <w:t xml:space="preserve"> </w:t>
       </w:r>
       <w:r>
-        <w:t xml:space="preserve">and is a score given to each member of Congress in each term summarizing their roll-call voting. It meausres the probability that each member voted conservatively across all bills relative to the median member in that session. That means it is a</w:t>
+        <w:t xml:space="preserve">and is a score given to each member of Congress in each term summarizing their roll-call voting. It measures the probability that each member voted conservatively across all bills relative to the median member in that session. That means it is a</w:t>
       </w:r>
       <w:r>
         <w:t xml:space="preserve"> </w:t>
@@ -173,7 +173,7 @@
         <w:t xml:space="preserve"> </w:t>
       </w:r>
       <w:r>
-        <w:t xml:space="preserve">probability and can take either positive or negative values. Postive means that a member voted more conservatively than the median member of Congress in a given term.</w:t>
+        <w:t xml:space="preserve">probability and can take either positive or negative values. Positive means that a member voted more conservatively than the median member of Congress in a given term.</w:t>
       </w:r>
     </w:p>
     <w:p>
@@ -255,13 +255,44 @@
         <w:pStyle w:val="BodyText"/>
       </w:pPr>
       <w:r>
-        <w:t xml:space="preserve">After you estimate all three designs, compare your estimates of the effect of party membership on member voting. Do these research designs provide similar or very different estimates?</w:t>
+        <w:t xml:space="preserve">After you estimate all three designs, compare your estimates of the effect of party membership on member voting to answer the question:</w:t>
+      </w:r>
+      <w:r>
+        <w:t xml:space="preserve"> </w:t>
+      </w:r>
+      <w:r>
+        <w:rPr>
+          <w:iCs/>
+          <w:i/>
+        </w:rPr>
+        <w:t xml:space="preserve">Do these research designs provide similar or very different estimates?</w:t>
       </w:r>
     </w:p>
     <w:p>
       <w:pPr>
         <w:pStyle w:val="BodyText"/>
       </w:pPr>
+      <w:r>
+        <w:t xml:space="preserve">In providing your answer make sure that you fully and accurately interpret the regression coefficient for</w:t>
+      </w:r>
+      <w:r>
+        <w:t xml:space="preserve"> </w:t>
+      </w:r>
+      <w:r>
+        <w:rPr>
+          <w:rStyle w:val="VerbatimChar"/>
+        </w:rPr>
+        <w:t xml:space="preserve">republican</w:t>
+      </w:r>
+      <w:r>
+        <w:t xml:space="preserve"> </w:t>
+      </w:r>
+      <w:r>
+        <w:t xml:space="preserve">and the associated p-value.</w:t>
+      </w:r>
+      <w:r>
+        <w:t xml:space="preserve"> </w:t>
+      </w:r>
       <w:r>
         <w:rPr>
           <w:bCs/>

</xml_diff>